<commit_message>
paper for last commit
</commit_message>
<xml_diff>
--- a/analysis/paper.docx
+++ b/analysis/paper.docx
@@ -320,87 +320,6 @@
         </w:rPr>
         <w:t xml:space="preserve">## [1] 0.466887</w:t>
       </w:r>
-      <w:r>
-        <w:br w:type="textWrapping"/>
-      </w:r>
-      <w:r>
-        <w:rPr>
-          <w:rStyle w:val="VerbatimChar"/>
-        </w:rPr>
-        <w:t xml:space="preserve">## </w:t>
-      </w:r>
-      <w:r>
-        <w:br w:type="textWrapping"/>
-      </w:r>
-      <w:r>
-        <w:rPr>
-          <w:rStyle w:val="VerbatimChar"/>
-        </w:rPr>
-        <w:t xml:space="preserve">  |                                                                            </w:t>
-      </w:r>
-      <w:r>
-        <w:br w:type="textWrapping"/>
-      </w:r>
-      <w:r>
-        <w:rPr>
-          <w:rStyle w:val="VerbatimChar"/>
-        </w:rPr>
-        <w:t xml:space="preserve">  |                                                                      |   0%</w:t>
-      </w:r>
-      <w:r>
-        <w:br w:type="textWrapping"/>
-      </w:r>
-      <w:r>
-        <w:rPr>
-          <w:rStyle w:val="VerbatimChar"/>
-        </w:rPr>
-        <w:t xml:space="preserve">  |                                                                            </w:t>
-      </w:r>
-      <w:r>
-        <w:br w:type="textWrapping"/>
-      </w:r>
-      <w:r>
-        <w:rPr>
-          <w:rStyle w:val="VerbatimChar"/>
-        </w:rPr>
-        <w:t xml:space="preserve">  |==============                                                        |  20%</w:t>
-      </w:r>
-      <w:r>
-        <w:br w:type="textWrapping"/>
-      </w:r>
-      <w:r>
-        <w:rPr>
-          <w:rStyle w:val="VerbatimChar"/>
-        </w:rPr>
-        <w:t xml:space="preserve">  |                                                                            </w:t>
-      </w:r>
-      <w:r>
-        <w:br w:type="textWrapping"/>
-      </w:r>
-      <w:r>
-        <w:rPr>
-          <w:rStyle w:val="VerbatimChar"/>
-        </w:rPr>
-        <w:t xml:space="preserve">  |============================                                          |  40%</w:t>
-      </w:r>
-      <w:r>
-        <w:br w:type="textWrapping"/>
-      </w:r>
-      <w:r>
-        <w:rPr>
-          <w:rStyle w:val="VerbatimChar"/>
-        </w:rPr>
-        <w:t xml:space="preserve">  |                                                                            </w:t>
-      </w:r>
-      <w:r>
-        <w:br w:type="textWrapping"/>
-      </w:r>
-      <w:r>
-        <w:rPr>
-          <w:rStyle w:val="VerbatimChar"/>
-        </w:rPr>
-        <w:t xml:space="preserve">  |======================================================================| 100%</w:t>
-      </w:r>
     </w:p>
     <w:p>
       <w:pPr>
@@ -2849,7 +2768,7 @@
     </w:lvl>
   </w:abstractNum>
   <w:abstractNum w:abstractNumId="990">
-    <w:nsid w:val="7975b6d0"/>
+    <w:nsid w:val="d85bfb99"/>
     <w:multiLevelType w:val="multilevel"/>
     <w:lvl w:ilvl="0">
       <w:numFmt w:val="bullet"/>
@@ -2930,7 +2849,7 @@
     </w:lvl>
   </w:abstractNum>
   <w:abstractNum w:abstractNumId="99411">
-    <w:nsid w:val="9a83cc8c"/>
+    <w:nsid w:val="fbbdc377"/>
     <w:multiLevelType w:val="multilevel"/>
     <w:lvl w:ilvl="0">
       <w:start w:val="1"/>

</xml_diff>

<commit_message>
-removed fill="none" in order to avoid kniti issues -adjustment of fig8.1
</commit_message>
<xml_diff>
--- a/analysis/paper.docx
+++ b/analysis/paper.docx
@@ -96,11 +96,11 @@
       <w:pPr>
         <w:pStyle w:val="Heading2"/>
       </w:pPr>
-      <w:bookmarkStart w:id="21" w:name="introduction"/>
-      <w:bookmarkEnd w:id="21"/>
+      <w:bookmarkStart w:id="20" w:name="introduction"/>
       <w:r>
         <w:t xml:space="preserve">Introduction</w:t>
       </w:r>
+      <w:bookmarkEnd w:id="20"/>
     </w:p>
     <w:p>
       <w:pPr>
@@ -244,11 +244,11 @@
       <w:pPr>
         <w:pStyle w:val="Heading2"/>
       </w:pPr>
-      <w:bookmarkStart w:id="22" w:name="methods"/>
-      <w:bookmarkEnd w:id="22"/>
+      <w:bookmarkStart w:id="21" w:name="methods"/>
       <w:r>
         <w:t xml:space="preserve">Methods</w:t>
       </w:r>
+      <w:bookmarkEnd w:id="21"/>
     </w:p>
     <w:p>
       <w:pPr>
@@ -319,87 +319,6 @@
           <w:rStyle w:val="VerbatimChar"/>
         </w:rPr>
         <w:t xml:space="preserve">## [1] 0.466887</w:t>
-      </w:r>
-      <w:r>
-        <w:br w:type="textWrapping"/>
-      </w:r>
-      <w:r>
-        <w:rPr>
-          <w:rStyle w:val="VerbatimChar"/>
-        </w:rPr>
-        <w:t xml:space="preserve">## </w:t>
-      </w:r>
-      <w:r>
-        <w:br w:type="textWrapping"/>
-      </w:r>
-      <w:r>
-        <w:rPr>
-          <w:rStyle w:val="VerbatimChar"/>
-        </w:rPr>
-        <w:t xml:space="preserve">  |                                                                            </w:t>
-      </w:r>
-      <w:r>
-        <w:br w:type="textWrapping"/>
-      </w:r>
-      <w:r>
-        <w:rPr>
-          <w:rStyle w:val="VerbatimChar"/>
-        </w:rPr>
-        <w:t xml:space="preserve">  |                                                                      |   0%</w:t>
-      </w:r>
-      <w:r>
-        <w:br w:type="textWrapping"/>
-      </w:r>
-      <w:r>
-        <w:rPr>
-          <w:rStyle w:val="VerbatimChar"/>
-        </w:rPr>
-        <w:t xml:space="preserve">  |                                                                            </w:t>
-      </w:r>
-      <w:r>
-        <w:br w:type="textWrapping"/>
-      </w:r>
-      <w:r>
-        <w:rPr>
-          <w:rStyle w:val="VerbatimChar"/>
-        </w:rPr>
-        <w:t xml:space="preserve">  |==============                                                        |  20%</w:t>
-      </w:r>
-      <w:r>
-        <w:br w:type="textWrapping"/>
-      </w:r>
-      <w:r>
-        <w:rPr>
-          <w:rStyle w:val="VerbatimChar"/>
-        </w:rPr>
-        <w:t xml:space="preserve">  |                                                                            </w:t>
-      </w:r>
-      <w:r>
-        <w:br w:type="textWrapping"/>
-      </w:r>
-      <w:r>
-        <w:rPr>
-          <w:rStyle w:val="VerbatimChar"/>
-        </w:rPr>
-        <w:t xml:space="preserve">  |============================                                          |  40%</w:t>
-      </w:r>
-      <w:r>
-        <w:br w:type="textWrapping"/>
-      </w:r>
-      <w:r>
-        <w:rPr>
-          <w:rStyle w:val="VerbatimChar"/>
-        </w:rPr>
-        <w:t xml:space="preserve">  |                                                                            </w:t>
-      </w:r>
-      <w:r>
-        <w:br w:type="textWrapping"/>
-      </w:r>
-      <w:r>
-        <w:rPr>
-          <w:rStyle w:val="VerbatimChar"/>
-        </w:rPr>
-        <w:t xml:space="preserve">  |======================================================================| 100%</w:t>
       </w:r>
     </w:p>
     <w:p>
@@ -829,37 +748,37 @@
       <w:pPr>
         <w:pStyle w:val="Heading2"/>
       </w:pPr>
-      <w:bookmarkStart w:id="23" w:name="results"/>
+      <w:bookmarkStart w:id="22" w:name="results"/>
+      <w:r>
+        <w:t xml:space="preserve">Results</w:t>
+      </w:r>
+      <w:bookmarkEnd w:id="22"/>
+    </w:p>
+    <w:p>
+      <w:pPr>
+        <w:pStyle w:val="FirstParagraph"/>
+      </w:pPr>
+      <w:r>
+        <w:t xml:space="preserve">Unfortunately, the pairwise correlation coefficients noted in the comments were not the same as the ones shown in Figure 8. This inconsistiency made it more difficult to confirm the success of our replication attempt.</w:t>
+      </w:r>
+    </w:p>
+    <w:p>
+      <w:pPr>
+        <w:pStyle w:val="BodyText"/>
+      </w:pPr>
+      <w:r>
+        <w:t xml:space="preserve">Luckily, we were able to replicate the finding that there was found to be an association between overall centroid size and shape that could not be explained through site difference via an ANOVA analysis on page 44 of the original paper</w:t>
+      </w:r>
+    </w:p>
+    <w:p>
+      <w:pPr>
+        <w:pStyle w:val="Heading3"/>
+      </w:pPr>
+      <w:bookmarkStart w:id="23" w:name="reproducing-figure-8-and-associated-analysis"/>
+      <w:r>
+        <w:t xml:space="preserve">Reproducing Figure 8 and associated analysis</w:t>
+      </w:r>
       <w:bookmarkEnd w:id="23"/>
-      <w:r>
-        <w:t xml:space="preserve">Results</w:t>
-      </w:r>
-    </w:p>
-    <w:p>
-      <w:pPr>
-        <w:pStyle w:val="FirstParagraph"/>
-      </w:pPr>
-      <w:r>
-        <w:t xml:space="preserve">Unfortunately, the pairwise correlation coefficients noted in the comments were not the same as the ones shown in Figure 8. This inconsistiency made it more difficult to confirm the success of our replication attempt.</w:t>
-      </w:r>
-    </w:p>
-    <w:p>
-      <w:pPr>
-        <w:pStyle w:val="BodyText"/>
-      </w:pPr>
-      <w:r>
-        <w:t xml:space="preserve">Luckily, we were able to replicate the finding that there was found to be an association between overall centroid size and shape that could not be explained through site difference via an ANOVA analysis on page 44 of the original paper</w:t>
-      </w:r>
-    </w:p>
-    <w:p>
-      <w:pPr>
-        <w:pStyle w:val="Heading3"/>
-      </w:pPr>
-      <w:bookmarkStart w:id="24" w:name="reproducing-figure-8-and-associated-analysis"/>
-      <w:bookmarkEnd w:id="24"/>
-      <w:r>
-        <w:t xml:space="preserve">Reproducing Figure 8 and associated analysis</w:t>
-      </w:r>
     </w:p>
     <w:p>
       <w:pPr>
@@ -1238,7 +1157,7 @@
       <w:r>
         <w:drawing>
           <wp:inline>
-            <wp:extent cx="4620126" cy="3696101"/>
+            <wp:extent cx="5334000" cy="4267200"/>
             <wp:effectExtent b="0" l="0" r="0" t="0"/>
             <wp:docPr descr="" title="" id="1" name="Picture"/>
             <a:graphic>
@@ -1251,7 +1170,7 @@
                     </pic:cNvPicPr>
                   </pic:nvPicPr>
                   <pic:blipFill>
-                    <a:blip r:embed="rId25"/>
+                    <a:blip r:embed="rId24"/>
                     <a:stretch>
                       <a:fillRect/>
                     </a:stretch>
@@ -1259,7 +1178,7 @@
                   <pic:spPr bwMode="auto">
                     <a:xfrm>
                       <a:off x="0" y="0"/>
-                      <a:ext cx="4620126" cy="3696101"/>
+                      <a:ext cx="5334000" cy="4267200"/>
                     </a:xfrm>
                     <a:prstGeom prst="rect">
                       <a:avLst/>
@@ -1280,7 +1199,7 @@
       <w:r>
         <w:drawing>
           <wp:inline>
-            <wp:extent cx="4620126" cy="3696101"/>
+            <wp:extent cx="5334000" cy="4267200"/>
             <wp:effectExtent b="0" l="0" r="0" t="0"/>
             <wp:docPr descr="" title="" id="1" name="Picture"/>
             <a:graphic>
@@ -1293,7 +1212,7 @@
                     </pic:cNvPicPr>
                   </pic:nvPicPr>
                   <pic:blipFill>
-                    <a:blip r:embed="rId26"/>
+                    <a:blip r:embed="rId25"/>
                     <a:stretch>
                       <a:fillRect/>
                     </a:stretch>
@@ -1301,7 +1220,7 @@
                   <pic:spPr bwMode="auto">
                     <a:xfrm>
                       <a:off x="0" y="0"/>
-                      <a:ext cx="4620126" cy="3696101"/>
+                      <a:ext cx="5334000" cy="4267200"/>
                     </a:xfrm>
                     <a:prstGeom prst="rect">
                       <a:avLst/>
@@ -1381,7 +1300,7 @@
       <w:r>
         <w:drawing>
           <wp:inline>
-            <wp:extent cx="4620126" cy="3696101"/>
+            <wp:extent cx="5334000" cy="4267200"/>
             <wp:effectExtent b="0" l="0" r="0" t="0"/>
             <wp:docPr descr="" title="" id="1" name="Picture"/>
             <a:graphic>
@@ -1394,7 +1313,7 @@
                     </pic:cNvPicPr>
                   </pic:nvPicPr>
                   <pic:blipFill>
-                    <a:blip r:embed="rId27"/>
+                    <a:blip r:embed="rId26"/>
                     <a:stretch>
                       <a:fillRect/>
                     </a:stretch>
@@ -1402,7 +1321,7 @@
                   <pic:spPr bwMode="auto">
                     <a:xfrm>
                       <a:off x="0" y="0"/>
-                      <a:ext cx="4620126" cy="3696101"/>
+                      <a:ext cx="5334000" cy="4267200"/>
                     </a:xfrm>
                     <a:prstGeom prst="rect">
                       <a:avLst/>
@@ -1423,7 +1342,7 @@
       <w:r>
         <w:drawing>
           <wp:inline>
-            <wp:extent cx="4620126" cy="3696101"/>
+            <wp:extent cx="5334000" cy="4267200"/>
             <wp:effectExtent b="0" l="0" r="0" t="0"/>
             <wp:docPr descr="" title="" id="1" name="Picture"/>
             <a:graphic>
@@ -1436,7 +1355,7 @@
                     </pic:cNvPicPr>
                   </pic:nvPicPr>
                   <pic:blipFill>
-                    <a:blip r:embed="rId28"/>
+                    <a:blip r:embed="rId27"/>
                     <a:stretch>
                       <a:fillRect/>
                     </a:stretch>
@@ -1444,7 +1363,7 @@
                   <pic:spPr bwMode="auto">
                     <a:xfrm>
                       <a:off x="0" y="0"/>
-                      <a:ext cx="4620126" cy="3696101"/>
+                      <a:ext cx="5334000" cy="4267200"/>
                     </a:xfrm>
                     <a:prstGeom prst="rect">
                       <a:avLst/>
@@ -1465,7 +1384,7 @@
       <w:r>
         <w:drawing>
           <wp:inline>
-            <wp:extent cx="4620126" cy="3696101"/>
+            <wp:extent cx="5334000" cy="4267200"/>
             <wp:effectExtent b="0" l="0" r="0" t="0"/>
             <wp:docPr descr="" title="" id="1" name="Picture"/>
             <a:graphic>
@@ -1478,7 +1397,7 @@
                     </pic:cNvPicPr>
                   </pic:nvPicPr>
                   <pic:blipFill>
-                    <a:blip r:embed="rId29"/>
+                    <a:blip r:embed="rId28"/>
                     <a:stretch>
                       <a:fillRect/>
                     </a:stretch>
@@ -1486,7 +1405,7 @@
                   <pic:spPr bwMode="auto">
                     <a:xfrm>
                       <a:off x="0" y="0"/>
-                      <a:ext cx="4620126" cy="3696101"/>
+                      <a:ext cx="5334000" cy="4267200"/>
                     </a:xfrm>
                     <a:prstGeom prst="rect">
                       <a:avLst/>
@@ -1507,7 +1426,7 @@
       <w:r>
         <w:drawing>
           <wp:inline>
-            <wp:extent cx="4620126" cy="3696101"/>
+            <wp:extent cx="5334000" cy="4267200"/>
             <wp:effectExtent b="0" l="0" r="0" t="0"/>
             <wp:docPr descr="" title="" id="1" name="Picture"/>
             <a:graphic>
@@ -1520,7 +1439,7 @@
                     </pic:cNvPicPr>
                   </pic:nvPicPr>
                   <pic:blipFill>
-                    <a:blip r:embed="rId30"/>
+                    <a:blip r:embed="rId29"/>
                     <a:stretch>
                       <a:fillRect/>
                     </a:stretch>
@@ -1528,7 +1447,7 @@
                   <pic:spPr bwMode="auto">
                     <a:xfrm>
                       <a:off x="0" y="0"/>
-                      <a:ext cx="4620126" cy="3696101"/>
+                      <a:ext cx="5334000" cy="4267200"/>
                     </a:xfrm>
                     <a:prstGeom prst="rect">
                       <a:avLst/>
@@ -1559,11 +1478,11 @@
       <w:pPr>
         <w:pStyle w:val="Heading3"/>
       </w:pPr>
-      <w:bookmarkStart w:id="31" w:name="reproducing-anova-analysis"/>
-      <w:bookmarkEnd w:id="31"/>
+      <w:bookmarkStart w:id="30" w:name="reproducing-anova-analysis"/>
       <w:r>
         <w:t xml:space="preserve">Reproducing ANOVA analysis</w:t>
       </w:r>
+      <w:bookmarkEnd w:id="30"/>
     </w:p>
     <w:p>
       <w:pPr>
@@ -1575,7 +1494,7 @@
       <w:r>
         <w:t xml:space="preserve"> </w:t>
       </w:r>
-      <w:hyperlink r:id="rId32">
+      <w:hyperlink r:id="rId31">
         <w:r>
           <w:rPr>
             <w:rStyle w:val="Hyperlink"/>
@@ -2579,104 +2498,104 @@
       <w:pPr>
         <w:pStyle w:val="Heading2"/>
       </w:pPr>
-      <w:bookmarkStart w:id="33" w:name="conclusion"/>
+      <w:bookmarkStart w:id="32" w:name="conclusion"/>
+      <w:r>
+        <w:t xml:space="preserve">Conclusion</w:t>
+      </w:r>
+      <w:bookmarkEnd w:id="32"/>
+    </w:p>
+    <w:p>
+      <w:pPr>
+        <w:pStyle w:val="FirstParagraph"/>
+      </w:pPr>
+      <w:r>
+        <w:t xml:space="preserve">Our attempt at a replication of two parts of the paper</w:t>
+      </w:r>
+      <w:r>
+        <w:t xml:space="preserve"> </w:t>
+      </w:r>
+      <w:r>
+        <w:rPr>
+          <w:i/>
+        </w:rPr>
+        <w:t xml:space="preserve">Shape as a measure of weapon standardization: From metric to geometric morphometric analysis of the Iron Age</w:t>
+      </w:r>
+      <w:r>
+        <w:rPr>
+          <w:i/>
+        </w:rPr>
+        <w:t xml:space="preserve"> </w:t>
+      </w:r>
+      <w:r>
+        <w:rPr>
+          <w:i/>
+        </w:rPr>
+        <w:t xml:space="preserve">‘</w:t>
+      </w:r>
+      <w:r>
+        <w:rPr>
+          <w:i/>
+        </w:rPr>
+        <w:t xml:space="preserve">Havor</w:t>
+      </w:r>
+      <w:r>
+        <w:rPr>
+          <w:i/>
+        </w:rPr>
+        <w:t xml:space="preserve">’</w:t>
+      </w:r>
+      <w:r>
+        <w:rPr>
+          <w:i/>
+        </w:rPr>
+        <w:t xml:space="preserve"> </w:t>
+      </w:r>
+      <w:r>
+        <w:rPr>
+          <w:i/>
+        </w:rPr>
+        <w:t xml:space="preserve">lance from Southern Scandinavia</w:t>
+      </w:r>
+      <w:r>
+        <w:t xml:space="preserve"> </w:t>
+      </w:r>
+      <w:r>
+        <w:t xml:space="preserve">by Birch and Martinon-Torres was an overall success despite some missing documentation and inconsistencies between the paper and provided code.</w:t>
+      </w:r>
+    </w:p>
+    <w:p>
+      <w:pPr>
+        <w:pStyle w:val="BodyText"/>
+      </w:pPr>
+      <w:r>
+        <w:t xml:space="preserve">Specifically, the replication attempt of the figure showing the pair-wise correlation of all lance dimensions across the three underlying datasets (original study Fig 8) was used to confirm that the underlying data provided by the authors was the same as that used in the analysis. This replication attempt was complicated by the lack of the code used to generate the plot in the provided R file. Additionally, the correlation coefficients noted in the R file comments did not match the figure in the original paper. We were able to create a similar figure to the one in the original paper; but without a clear expected outcome, we were unable to confirm that the provided dataset was the same one used in the analysis.</w:t>
+      </w:r>
+    </w:p>
+    <w:p>
+      <w:pPr>
+        <w:pStyle w:val="BodyText"/>
+      </w:pPr>
+      <w:r>
+        <w:t xml:space="preserve">The second part of the original paper we attempted to replicate was the original finding that there was found to be an association between overall centroid size and shape that could not be explained through site difference via an ANOVA analysis. The code used to perform this analysis was included in the R file, and the expected results noted in the comments matched the original paper. This made it much easier to evaluate the accuracy of our replication. We ran the same analysis as noted in the provided R code and obtained the same results.</w:t>
+      </w:r>
+    </w:p>
+    <w:p>
+      <w:pPr>
+        <w:pStyle w:val="BodyText"/>
+      </w:pPr>
+      <w:r>
+        <w:t xml:space="preserve">The combination of these two replication efforts combined to make this a successful replication attempt. Although our initial attempt cast doubt on the underlying data, the fact that the second replication matched the expected result suggests that the problem with the first attempt was a transcription error between code and paper and not an indication of bad underlying data.</w:t>
+      </w:r>
+    </w:p>
+    <w:p>
+      <w:pPr>
+        <w:pStyle w:val="Heading2"/>
+      </w:pPr>
+      <w:bookmarkStart w:id="33" w:name="references"/>
+      <w:r>
+        <w:t xml:space="preserve">References</w:t>
+      </w:r>
       <w:bookmarkEnd w:id="33"/>
-      <w:r>
-        <w:t xml:space="preserve">Conclusion</w:t>
-      </w:r>
-    </w:p>
-    <w:p>
-      <w:pPr>
-        <w:pStyle w:val="FirstParagraph"/>
-      </w:pPr>
-      <w:r>
-        <w:t xml:space="preserve">Our attempt at a replication of two parts of the paper</w:t>
-      </w:r>
-      <w:r>
-        <w:t xml:space="preserve"> </w:t>
-      </w:r>
-      <w:r>
-        <w:rPr>
-          <w:i/>
-        </w:rPr>
-        <w:t xml:space="preserve">Shape as a measure of weapon standardization: From metric to geometric morphometric analysis of the Iron Age</w:t>
-      </w:r>
-      <w:r>
-        <w:rPr>
-          <w:i/>
-        </w:rPr>
-        <w:t xml:space="preserve"> </w:t>
-      </w:r>
-      <w:r>
-        <w:rPr>
-          <w:i/>
-        </w:rPr>
-        <w:t xml:space="preserve">‘</w:t>
-      </w:r>
-      <w:r>
-        <w:rPr>
-          <w:i/>
-        </w:rPr>
-        <w:t xml:space="preserve">Havor</w:t>
-      </w:r>
-      <w:r>
-        <w:rPr>
-          <w:i/>
-        </w:rPr>
-        <w:t xml:space="preserve">’</w:t>
-      </w:r>
-      <w:r>
-        <w:rPr>
-          <w:i/>
-        </w:rPr>
-        <w:t xml:space="preserve"> </w:t>
-      </w:r>
-      <w:r>
-        <w:rPr>
-          <w:i/>
-        </w:rPr>
-        <w:t xml:space="preserve">lance from Southern Scandinavia</w:t>
-      </w:r>
-      <w:r>
-        <w:t xml:space="preserve"> </w:t>
-      </w:r>
-      <w:r>
-        <w:t xml:space="preserve">by Birch and Martinon-Torres was an overall success despite some missing documentation and inconsistencies between the paper and provided code.</w:t>
-      </w:r>
-    </w:p>
-    <w:p>
-      <w:pPr>
-        <w:pStyle w:val="BodyText"/>
-      </w:pPr>
-      <w:r>
-        <w:t xml:space="preserve">Specifically, the replication attempt of the figure showing the pair-wise correlation of all lance dimensions across the three underlying datasets (original study Fig 8) was used to confirm that the underlying data provided by the authors was the same as that used in the analysis. This replication attempt was complicated by the lack of the code used to generate the plot in the provided R file. Additionally, the correlation coefficients noted in the R file comments did not match the figure in the original paper. We were able to create a similar figure to the one in the original paper; but without a clear expected outcome, we were unable to confirm that the provided dataset was the same one used in the analysis.</w:t>
-      </w:r>
-    </w:p>
-    <w:p>
-      <w:pPr>
-        <w:pStyle w:val="BodyText"/>
-      </w:pPr>
-      <w:r>
-        <w:t xml:space="preserve">The second part of the original paper we attempted to replicate was the original finding that there was found to be an association between overall centroid size and shape that could not be explained through site difference via an ANOVA analysis. The code used to perform this analysis was included in the R file, and the expected results noted in the comments matched the original paper. This made it much easier to evaluate the accuracy of our replication. We ran the same analysis as noted in the provided R code and obtained the same results.</w:t>
-      </w:r>
-    </w:p>
-    <w:p>
-      <w:pPr>
-        <w:pStyle w:val="BodyText"/>
-      </w:pPr>
-      <w:r>
-        <w:t xml:space="preserve">The combination of these two replication efforts combined to make this a successful replication attempt. Although our initial attempt cast doubt on the underlying data, the fact that the second replication matched the expected result suggests that the problem with the first attempt was a transcription error between code and paper and not an indication of bad underlying data.</w:t>
-      </w:r>
-    </w:p>
-    <w:p>
-      <w:pPr>
-        <w:pStyle w:val="Heading2"/>
-      </w:pPr>
-      <w:bookmarkStart w:id="34" w:name="references"/>
-      <w:bookmarkEnd w:id="34"/>
-      <w:r>
-        <w:t xml:space="preserve">References</w:t>
-      </w:r>
     </w:p>
     <w:p>
       <w:pPr>
@@ -2732,7 +2651,7 @@
       <w:r>
         <w:t xml:space="preserve"> </w:t>
       </w:r>
-      <w:hyperlink r:id="rId35">
+      <w:hyperlink r:id="rId34">
         <w:r>
           <w:rPr>
             <w:rStyle w:val="Hyperlink"/>
@@ -2746,6 +2665,10 @@
 </w:document>
 </file>
 
+<file path=word/comments.xml><?xml version="1.0" encoding="utf-8"?>
+<w:comments xmlns:w="http://schemas.openxmlformats.org/wordprocessingml/2006/main" xmlns:m="http://schemas.openxmlformats.org/officeDocument/2006/math" xmlns:r="http://schemas.openxmlformats.org/officeDocument/2006/relationships" xmlns:o="urn:schemas-microsoft-com:office:office" xmlns:v="urn:schemas-microsoft-com:vml" xmlns:w10="urn:schemas-microsoft-com:office:word" xmlns:a="http://schemas.openxmlformats.org/drawingml/2006/main" xmlns:pic="http://schemas.openxmlformats.org/drawingml/2006/picture" xmlns:wp="http://schemas.openxmlformats.org/drawingml/2006/wordprocessingDrawing"/>
+</file>
+
 <file path=word/footnotes.xml><?xml version="1.0" encoding="utf-8"?>
 <w:footnotes xmlns:w="http://schemas.openxmlformats.org/wordprocessingml/2006/main" xmlns:m="http://schemas.openxmlformats.org/officeDocument/2006/math" xmlns:r="http://schemas.openxmlformats.org/officeDocument/2006/relationships" xmlns:o="urn:schemas-microsoft-com:office:office" xmlns:v="urn:schemas-microsoft-com:vml" xmlns:w10="urn:schemas-microsoft-com:office:word" xmlns:a="http://schemas.openxmlformats.org/drawingml/2006/main" xmlns:pic="http://schemas.openxmlformats.org/drawingml/2006/picture" xmlns:wp="http://schemas.openxmlformats.org/drawingml/2006/wordprocessingDrawing">
   <w:footnote w:type="continuationSeparator" w:id="0">
@@ -2767,8 +2690,8 @@
 
 <file path=word/numbering.xml><?xml version="1.0" encoding="utf-8"?>
 <w:numbering xmlns:w="http://schemas.openxmlformats.org/wordprocessingml/2006/main">
-  <w:abstractNum w:abstractNumId="0">
-    <w:nsid w:val="e17f69ba"/>
+  <w:abstractNum w:abstractNumId="990">
+    <w:nsid w:val="170cd2de"/>
     <w:multiLevelType w:val="multilevel"/>
     <w:lvl w:ilvl="0">
       <w:numFmt w:val="bullet"/>
@@ -2847,9 +2770,31 @@
         <w:ind w:left="4800" w:hanging="480"/>
       </w:pPr>
     </w:lvl>
+    <w:lvl w:ilvl="7">
+      <w:numFmt w:val="bullet"/>
+      <w:lvlText w:val=" "/>
+      <w:lvlJc w:val="left"/>
+      <w:pPr>
+        <w:tabs>
+          <w:tab w:val="num" w:pos="5040"/>
+        </w:tabs>
+        <w:ind w:left="5520" w:hanging="480"/>
+      </w:pPr>
+    </w:lvl>
+    <w:lvl w:ilvl="8">
+      <w:numFmt w:val="bullet"/>
+      <w:lvlText w:val=" "/>
+      <w:lvlJc w:val="left"/>
+      <w:pPr>
+        <w:tabs>
+          <w:tab w:val="num" w:pos="5760"/>
+        </w:tabs>
+        <w:ind w:left="6240" w:hanging="480"/>
+      </w:pPr>
+    </w:lvl>
   </w:abstractNum>
   <w:abstractNum w:abstractNumId="990">
-    <w:nsid w:val="7975b6d0"/>
+    <w:nsid w:val="2c1ae401"/>
     <w:multiLevelType w:val="multilevel"/>
     <w:lvl w:ilvl="0">
       <w:numFmt w:val="bullet"/>
@@ -2928,9 +2873,31 @@
         <w:ind w:left="4800" w:hanging="480"/>
       </w:pPr>
     </w:lvl>
+    <w:lvl w:ilvl="7">
+      <w:numFmt w:val="bullet"/>
+      <w:lvlText w:val=" "/>
+      <w:lvlJc w:val="left"/>
+      <w:pPr>
+        <w:tabs>
+          <w:tab w:val="num" w:pos="5040"/>
+        </w:tabs>
+        <w:ind w:left="5520" w:hanging="480"/>
+      </w:pPr>
+    </w:lvl>
+    <w:lvl w:ilvl="8">
+      <w:numFmt w:val="bullet"/>
+      <w:lvlText w:val=" "/>
+      <w:lvlJc w:val="left"/>
+      <w:pPr>
+        <w:tabs>
+          <w:tab w:val="num" w:pos="5760"/>
+        </w:tabs>
+        <w:ind w:left="6240" w:hanging="480"/>
+      </w:pPr>
+    </w:lvl>
   </w:abstractNum>
   <w:abstractNum w:abstractNumId="99411">
-    <w:nsid w:val="9a83cc8c"/>
+    <w:nsid w:val="ea454b4c"/>
     <w:multiLevelType w:val="multilevel"/>
     <w:lvl w:ilvl="0">
       <w:start w:val="1"/>
@@ -3016,9 +2983,33 @@
         <w:ind w:left="4800" w:hanging="480"/>
       </w:pPr>
     </w:lvl>
+    <w:lvl w:ilvl="7">
+      <w:start w:val="1"/>
+      <w:numFmt w:val="decimal"/>
+      <w:lvlText w:val="%8."/>
+      <w:lvlJc w:val="left"/>
+      <w:pPr>
+        <w:tabs>
+          <w:tab w:val="num" w:pos="5040"/>
+        </w:tabs>
+        <w:ind w:left="5520" w:hanging="480"/>
+      </w:pPr>
+    </w:lvl>
+    <w:lvl w:ilvl="8">
+      <w:start w:val="1"/>
+      <w:numFmt w:val="decimal"/>
+      <w:lvlText w:val="%9."/>
+      <w:lvlJc w:val="left"/>
+      <w:pPr>
+        <w:tabs>
+          <w:tab w:val="num" w:pos="5760"/>
+        </w:tabs>
+        <w:ind w:left="6240" w:hanging="480"/>
+      </w:pPr>
+    </w:lvl>
   </w:abstractNum>
-  <w:num w:numId="1">
-    <w:abstractNumId w:val="0"/>
+  <w:num w:numId="1000">
+    <w:abstractNumId w:val="990"/>
   </w:num>
   <w:num w:numId="1000">
     <w:abstractNumId w:val="990"/>
@@ -3046,6 +3037,12 @@
     <w:lvlOverride w:ilvl="6">
       <w:startOverride w:val="1"/>
     </w:lvlOverride>
+    <w:lvlOverride w:ilvl="7">
+      <w:startOverride w:val="1"/>
+    </w:lvlOverride>
+    <w:lvlOverride w:ilvl="8">
+      <w:startOverride w:val="1"/>
+    </w:lvlOverride>
   </w:num>
 </w:numbering>
 </file>
@@ -3303,6 +3300,66 @@
       <w:szCs w:val="24"/>
     </w:rPr>
   </w:style>
+  <w:style w:type="paragraph" w:styleId="Heading7">
+    <w:name w:val="Heading 7"/>
+    <w:basedOn w:val="Normal"/>
+    <w:next w:val="BodyText"/>
+    <w:uiPriority w:val="9"/>
+    <w:unhideWhenUsed/>
+    <w:qFormat/>
+    <w:pPr>
+      <w:keepNext/>
+      <w:keepLines/>
+      <w:spacing w:before="200" w:after="0"/>
+      <w:outlineLvl w:val="6"/>
+    </w:pPr>
+    <w:rPr>
+      <w:rFonts w:asciiTheme="majorHAnsi" w:eastAsiaTheme="majorEastAsia" w:hAnsiTheme="majorHAnsi" w:cstheme="majorBidi"/>
+      <w:color w:val="4F81BD" w:themeColor="accent1"/>
+      <w:sz w:val="24"/>
+      <w:szCs w:val="24"/>
+    </w:rPr>
+  </w:style>
+  <w:style w:type="paragraph" w:styleId="Heading8">
+    <w:name w:val="Heading 8"/>
+    <w:basedOn w:val="Normal"/>
+    <w:next w:val="BodyText"/>
+    <w:uiPriority w:val="9"/>
+    <w:unhideWhenUsed/>
+    <w:qFormat/>
+    <w:pPr>
+      <w:keepNext/>
+      <w:keepLines/>
+      <w:spacing w:before="200" w:after="0"/>
+      <w:outlineLvl w:val="7"/>
+    </w:pPr>
+    <w:rPr>
+      <w:rFonts w:asciiTheme="majorHAnsi" w:eastAsiaTheme="majorEastAsia" w:hAnsiTheme="majorHAnsi" w:cstheme="majorBidi"/>
+      <w:color w:val="4F81BD" w:themeColor="accent1"/>
+      <w:sz w:val="24"/>
+      <w:szCs w:val="24"/>
+    </w:rPr>
+  </w:style>
+  <w:style w:type="paragraph" w:styleId="Heading9">
+    <w:name w:val="Heading 9"/>
+    <w:basedOn w:val="Normal"/>
+    <w:next w:val="BodyText"/>
+    <w:uiPriority w:val="9"/>
+    <w:unhideWhenUsed/>
+    <w:qFormat/>
+    <w:pPr>
+      <w:keepNext/>
+      <w:keepLines/>
+      <w:spacing w:before="200" w:after="0"/>
+      <w:outlineLvl w:val="8"/>
+    </w:pPr>
+    <w:rPr>
+      <w:rFonts w:asciiTheme="majorHAnsi" w:eastAsiaTheme="majorEastAsia" w:hAnsiTheme="majorHAnsi" w:cstheme="majorBidi"/>
+      <w:color w:val="4F81BD" w:themeColor="accent1"/>
+      <w:sz w:val="24"/>
+      <w:szCs w:val="24"/>
+    </w:rPr>
+  </w:style>
   <w:style w:type="paragraph" w:styleId="BlockText">
     <w:name w:val="Block Text"/>
     <w:basedOn w:val="BodyText"/>
@@ -3334,8 +3391,9 @@
     <w:semiHidden/>
     <w:unhideWhenUsed/>
   </w:style>
-  <w:style w:type="table" w:default="1" w:styleId="TableNormal">
-    <w:name w:val="Normal Table"/>
+  <w:style w:type="table" w:default="1" w:styleId="Table">
+    <w:name w:val="Table"/>
+    <w:basedOn w:val="TableNormal"/>
     <w:semiHidden/>
     <w:unhideWhenUsed/>
     <w:qFormat/>
@@ -3392,8 +3450,8 @@
     <w:name w:val="Figure"/>
     <w:basedOn w:val="Normal"/>
   </w:style>
-  <w:style w:type="paragraph" w:customStyle="1" w:styleId="FigureWithCaption">
-    <w:name w:val="Figure with Caption"/>
+  <w:style w:type="paragraph" w:customStyle="1" w:styleId="CaptionedFigure">
+    <w:name w:val="Captioned Figure"/>
     <w:basedOn w:val="Figure"/>
     <w:pPr>
       <w:keepNext/>

</xml_diff>

<commit_message>
adding second reference in paper
</commit_message>
<xml_diff>
--- a/analysis/paper.docx
+++ b/analysis/paper.docx
@@ -1196,6 +1196,65 @@
           </wp:inline>
         </w:drawing>
       </w:r>
+    </w:p>
+    <w:p>
+      <w:pPr>
+        <w:pStyle w:val="BodyText"/>
+      </w:pPr>
+      <w:r>
+        <w:t xml:space="preserve">The correlation values to do not match the paper. A quick test with the stats passage verifies the results of our plot and confirms that the issue is not a mis-labelling of a spearman coefficient.</w:t>
+      </w:r>
+    </w:p>
+    <w:p>
+      <w:pPr>
+        <w:pStyle w:val="SourceCode"/>
+      </w:pPr>
+      <w:r>
+        <w:rPr>
+          <w:rStyle w:val="VerbatimChar"/>
+        </w:rPr>
+        <w:t xml:space="preserve">## [1] 0.4906856</w:t>
+      </w:r>
+      <w:r>
+        <w:br w:type="textWrapping"/>
+      </w:r>
+      <w:r>
+        <w:rPr>
+          <w:rStyle w:val="VerbatimChar"/>
+        </w:rPr>
+        <w:t xml:space="preserve">## [1] 0.4402349</w:t>
+      </w:r>
+      <w:r>
+        <w:br w:type="textWrapping"/>
+      </w:r>
+      <w:r>
+        <w:rPr>
+          <w:rStyle w:val="VerbatimChar"/>
+        </w:rPr>
+        <w:t xml:space="preserve">## [1] 0.7187674</w:t>
+      </w:r>
+      <w:r>
+        <w:br w:type="textWrapping"/>
+      </w:r>
+      <w:r>
+        <w:rPr>
+          <w:rStyle w:val="VerbatimChar"/>
+        </w:rPr>
+        <w:t xml:space="preserve">## [1] 0.7463491</w:t>
+      </w:r>
+    </w:p>
+    <w:p>
+      <w:pPr>
+        <w:pStyle w:val="FirstParagraph"/>
+      </w:pPr>
+      <w:r>
+        <w:t xml:space="preserve">Try recreating figure on different data subsets:</w:t>
+      </w:r>
+    </w:p>
+    <w:p>
+      <w:pPr>
+        <w:pStyle w:val="BodyText"/>
+      </w:pPr>
       <w:r>
         <w:drawing>
           <wp:inline>
@@ -1206,7 +1265,7 @@
               <a:graphicData uri="http://schemas.openxmlformats.org/drawingml/2006/picture">
                 <pic:pic>
                   <pic:nvPicPr>
-                    <pic:cNvPr descr="paper_files/figure-docx/replication%20figure-2.png" id="0" name="Picture"/>
+                    <pic:cNvPr descr="paper_files/figure-docx/replication%20corr%20test%202-1.png" id="0" name="Picture"/>
                     <pic:cNvPicPr>
                       <a:picLocks noChangeArrowheads="1" noChangeAspect="1"/>
                     </pic:cNvPicPr>
@@ -1238,65 +1297,6 @@
           </wp:inline>
         </w:drawing>
       </w:r>
-    </w:p>
-    <w:p>
-      <w:pPr>
-        <w:pStyle w:val="BodyText"/>
-      </w:pPr>
-      <w:r>
-        <w:t xml:space="preserve">The correlation values to do not match the paper. A quick test with the stats passage verifies the results of our plot and confirms that the issue is not a mis-labelling of a spearman coefficient.</w:t>
-      </w:r>
-    </w:p>
-    <w:p>
-      <w:pPr>
-        <w:pStyle w:val="SourceCode"/>
-      </w:pPr>
-      <w:r>
-        <w:rPr>
-          <w:rStyle w:val="VerbatimChar"/>
-        </w:rPr>
-        <w:t xml:space="preserve">## [1] 0.4906856</w:t>
-      </w:r>
-      <w:r>
-        <w:br w:type="textWrapping"/>
-      </w:r>
-      <w:r>
-        <w:rPr>
-          <w:rStyle w:val="VerbatimChar"/>
-        </w:rPr>
-        <w:t xml:space="preserve">## [1] 0.4402349</w:t>
-      </w:r>
-      <w:r>
-        <w:br w:type="textWrapping"/>
-      </w:r>
-      <w:r>
-        <w:rPr>
-          <w:rStyle w:val="VerbatimChar"/>
-        </w:rPr>
-        <w:t xml:space="preserve">## [1] 0.7187674</w:t>
-      </w:r>
-      <w:r>
-        <w:br w:type="textWrapping"/>
-      </w:r>
-      <w:r>
-        <w:rPr>
-          <w:rStyle w:val="VerbatimChar"/>
-        </w:rPr>
-        <w:t xml:space="preserve">## [1] 0.7463491</w:t>
-      </w:r>
-    </w:p>
-    <w:p>
-      <w:pPr>
-        <w:pStyle w:val="FirstParagraph"/>
-      </w:pPr>
-      <w:r>
-        <w:t xml:space="preserve">Try recreating figure on different data subsets:</w:t>
-      </w:r>
-    </w:p>
-    <w:p>
-      <w:pPr>
-        <w:pStyle w:val="BodyText"/>
-      </w:pPr>
       <w:r>
         <w:drawing>
           <wp:inline>
@@ -1307,7 +1307,7 @@
               <a:graphicData uri="http://schemas.openxmlformats.org/drawingml/2006/picture">
                 <pic:pic>
                   <pic:nvPicPr>
-                    <pic:cNvPr descr="paper_files/figure-docx/replication%20corr%20test%202-1.png" id="0" name="Picture"/>
+                    <pic:cNvPr descr="paper_files/figure-docx/replication%20corr%20test%202-2.png" id="0" name="Picture"/>
                     <pic:cNvPicPr>
                       <a:picLocks noChangeArrowheads="1" noChangeAspect="1"/>
                     </pic:cNvPicPr>
@@ -1349,7 +1349,7 @@
               <a:graphicData uri="http://schemas.openxmlformats.org/drawingml/2006/picture">
                 <pic:pic>
                   <pic:nvPicPr>
-                    <pic:cNvPr descr="paper_files/figure-docx/replication%20corr%20test%202-2.png" id="0" name="Picture"/>
+                    <pic:cNvPr descr="paper_files/figure-docx/replication%20corr%20test%202-3.png" id="0" name="Picture"/>
                     <pic:cNvPicPr>
                       <a:picLocks noChangeArrowheads="1" noChangeAspect="1"/>
                     </pic:cNvPicPr>
@@ -1391,7 +1391,7 @@
               <a:graphicData uri="http://schemas.openxmlformats.org/drawingml/2006/picture">
                 <pic:pic>
                   <pic:nvPicPr>
-                    <pic:cNvPr descr="paper_files/figure-docx/replication%20corr%20test%202-3.png" id="0" name="Picture"/>
+                    <pic:cNvPr descr="paper_files/figure-docx/replication%20corr%20test%202-4.png" id="0" name="Picture"/>
                     <pic:cNvPicPr>
                       <a:picLocks noChangeArrowheads="1" noChangeAspect="1"/>
                     </pic:cNvPicPr>
@@ -1423,48 +1423,6 @@
           </wp:inline>
         </w:drawing>
       </w:r>
-      <w:r>
-        <w:drawing>
-          <wp:inline>
-            <wp:extent cx="5334000" cy="4267200"/>
-            <wp:effectExtent b="0" l="0" r="0" t="0"/>
-            <wp:docPr descr="" title="" id="1" name="Picture"/>
-            <a:graphic>
-              <a:graphicData uri="http://schemas.openxmlformats.org/drawingml/2006/picture">
-                <pic:pic>
-                  <pic:nvPicPr>
-                    <pic:cNvPr descr="paper_files/figure-docx/replication%20corr%20test%202-4.png" id="0" name="Picture"/>
-                    <pic:cNvPicPr>
-                      <a:picLocks noChangeArrowheads="1" noChangeAspect="1"/>
-                    </pic:cNvPicPr>
-                  </pic:nvPicPr>
-                  <pic:blipFill>
-                    <a:blip r:embed="rId29"/>
-                    <a:stretch>
-                      <a:fillRect/>
-                    </a:stretch>
-                  </pic:blipFill>
-                  <pic:spPr bwMode="auto">
-                    <a:xfrm>
-                      <a:off x="0" y="0"/>
-                      <a:ext cx="5334000" cy="4267200"/>
-                    </a:xfrm>
-                    <a:prstGeom prst="rect">
-                      <a:avLst/>
-                    </a:prstGeom>
-                    <a:noFill/>
-                    <a:ln w="9525">
-                      <a:noFill/>
-                      <a:headEnd/>
-                      <a:tailEnd/>
-                    </a:ln>
-                  </pic:spPr>
-                </pic:pic>
-              </a:graphicData>
-            </a:graphic>
-          </wp:inline>
-        </w:drawing>
-      </w:r>
     </w:p>
     <w:p>
       <w:pPr>
@@ -1478,11 +1436,11 @@
       <w:pPr>
         <w:pStyle w:val="Heading3"/>
       </w:pPr>
-      <w:bookmarkStart w:id="30" w:name="reproducing-anova-analysis"/>
+      <w:bookmarkStart w:id="29" w:name="reproducing-anova-analysis"/>
       <w:r>
         <w:t xml:space="preserve">Reproducing ANOVA analysis</w:t>
       </w:r>
-      <w:bookmarkEnd w:id="30"/>
+      <w:bookmarkEnd w:id="29"/>
     </w:p>
     <w:p>
       <w:pPr>
@@ -1494,7 +1452,7 @@
       <w:r>
         <w:t xml:space="preserve"> </w:t>
       </w:r>
-      <w:hyperlink r:id="rId31">
+      <w:hyperlink r:id="rId30">
         <w:r>
           <w:rPr>
             <w:rStyle w:val="Hyperlink"/>
@@ -2498,104 +2456,104 @@
       <w:pPr>
         <w:pStyle w:val="Heading2"/>
       </w:pPr>
-      <w:bookmarkStart w:id="32" w:name="conclusion"/>
+      <w:bookmarkStart w:id="31" w:name="conclusion"/>
       <w:r>
         <w:t xml:space="preserve">Conclusion</w:t>
       </w:r>
+      <w:bookmarkEnd w:id="31"/>
+    </w:p>
+    <w:p>
+      <w:pPr>
+        <w:pStyle w:val="FirstParagraph"/>
+      </w:pPr>
+      <w:r>
+        <w:t xml:space="preserve">Our attempt at a replication of two parts of the paper</w:t>
+      </w:r>
+      <w:r>
+        <w:t xml:space="preserve"> </w:t>
+      </w:r>
+      <w:r>
+        <w:rPr>
+          <w:i/>
+        </w:rPr>
+        <w:t xml:space="preserve">Shape as a measure of weapon standardization: From metric to geometric morphometric analysis of the Iron Age</w:t>
+      </w:r>
+      <w:r>
+        <w:rPr>
+          <w:i/>
+        </w:rPr>
+        <w:t xml:space="preserve"> </w:t>
+      </w:r>
+      <w:r>
+        <w:rPr>
+          <w:i/>
+        </w:rPr>
+        <w:t xml:space="preserve">‘</w:t>
+      </w:r>
+      <w:r>
+        <w:rPr>
+          <w:i/>
+        </w:rPr>
+        <w:t xml:space="preserve">Havor</w:t>
+      </w:r>
+      <w:r>
+        <w:rPr>
+          <w:i/>
+        </w:rPr>
+        <w:t xml:space="preserve">’</w:t>
+      </w:r>
+      <w:r>
+        <w:rPr>
+          <w:i/>
+        </w:rPr>
+        <w:t xml:space="preserve"> </w:t>
+      </w:r>
+      <w:r>
+        <w:rPr>
+          <w:i/>
+        </w:rPr>
+        <w:t xml:space="preserve">lance from Southern Scandinavia</w:t>
+      </w:r>
+      <w:r>
+        <w:t xml:space="preserve"> </w:t>
+      </w:r>
+      <w:r>
+        <w:t xml:space="preserve">by Birch and Martinon-Torres was an overall success despite some missing documentation and inconsistencies between the paper and provided code.</w:t>
+      </w:r>
+    </w:p>
+    <w:p>
+      <w:pPr>
+        <w:pStyle w:val="BodyText"/>
+      </w:pPr>
+      <w:r>
+        <w:t xml:space="preserve">Specifically, the replication attempt of the figure showing the pair-wise correlation of all lance dimensions across the three underlying datasets (original study Fig 8) was used to confirm that the underlying data provided by the authors was the same as that used in the analysis. This replication attempt was complicated by the lack of the code used to generate the plot in the provided R file. Additionally, the correlation coefficients noted in the R file comments did not match the figure in the original paper. We were able to create a similar figure to the one in the original paper; but without a clear expected outcome, we were unable to confirm that the provided dataset was the same one used in the analysis.</w:t>
+      </w:r>
+    </w:p>
+    <w:p>
+      <w:pPr>
+        <w:pStyle w:val="BodyText"/>
+      </w:pPr>
+      <w:r>
+        <w:t xml:space="preserve">The second part of the original paper we attempted to replicate was the original finding that there was found to be an association between overall centroid size and shape that could not be explained through site difference via an ANOVA analysis. The code used to perform this analysis was included in the R file, and the expected results noted in the comments matched the original paper. This made it much easier to evaluate the accuracy of our replication. We ran the same analysis as noted in the provided R code and obtained the same results.</w:t>
+      </w:r>
+    </w:p>
+    <w:p>
+      <w:pPr>
+        <w:pStyle w:val="BodyText"/>
+      </w:pPr>
+      <w:r>
+        <w:t xml:space="preserve">The combination of these two replication efforts combined to make this a successful replication attempt. Although our initial attempt cast doubt on the underlying data, the fact that the second replication matched the expected result suggests that the problem with the first attempt was a transcription error between code and paper and not an indication of bad underlying data.</w:t>
+      </w:r>
+    </w:p>
+    <w:p>
+      <w:pPr>
+        <w:pStyle w:val="Heading2"/>
+      </w:pPr>
+      <w:bookmarkStart w:id="32" w:name="references"/>
+      <w:r>
+        <w:t xml:space="preserve">References</w:t>
+      </w:r>
       <w:bookmarkEnd w:id="32"/>
-    </w:p>
-    <w:p>
-      <w:pPr>
-        <w:pStyle w:val="FirstParagraph"/>
-      </w:pPr>
-      <w:r>
-        <w:t xml:space="preserve">Our attempt at a replication of two parts of the paper</w:t>
-      </w:r>
-      <w:r>
-        <w:t xml:space="preserve"> </w:t>
-      </w:r>
-      <w:r>
-        <w:rPr>
-          <w:i/>
-        </w:rPr>
-        <w:t xml:space="preserve">Shape as a measure of weapon standardization: From metric to geometric morphometric analysis of the Iron Age</w:t>
-      </w:r>
-      <w:r>
-        <w:rPr>
-          <w:i/>
-        </w:rPr>
-        <w:t xml:space="preserve"> </w:t>
-      </w:r>
-      <w:r>
-        <w:rPr>
-          <w:i/>
-        </w:rPr>
-        <w:t xml:space="preserve">‘</w:t>
-      </w:r>
-      <w:r>
-        <w:rPr>
-          <w:i/>
-        </w:rPr>
-        <w:t xml:space="preserve">Havor</w:t>
-      </w:r>
-      <w:r>
-        <w:rPr>
-          <w:i/>
-        </w:rPr>
-        <w:t xml:space="preserve">’</w:t>
-      </w:r>
-      <w:r>
-        <w:rPr>
-          <w:i/>
-        </w:rPr>
-        <w:t xml:space="preserve"> </w:t>
-      </w:r>
-      <w:r>
-        <w:rPr>
-          <w:i/>
-        </w:rPr>
-        <w:t xml:space="preserve">lance from Southern Scandinavia</w:t>
-      </w:r>
-      <w:r>
-        <w:t xml:space="preserve"> </w:t>
-      </w:r>
-      <w:r>
-        <w:t xml:space="preserve">by Birch and Martinon-Torres was an overall success despite some missing documentation and inconsistencies between the paper and provided code.</w:t>
-      </w:r>
-    </w:p>
-    <w:p>
-      <w:pPr>
-        <w:pStyle w:val="BodyText"/>
-      </w:pPr>
-      <w:r>
-        <w:t xml:space="preserve">Specifically, the replication attempt of the figure showing the pair-wise correlation of all lance dimensions across the three underlying datasets (original study Fig 8) was used to confirm that the underlying data provided by the authors was the same as that used in the analysis. This replication attempt was complicated by the lack of the code used to generate the plot in the provided R file. Additionally, the correlation coefficients noted in the R file comments did not match the figure in the original paper. We were able to create a similar figure to the one in the original paper; but without a clear expected outcome, we were unable to confirm that the provided dataset was the same one used in the analysis.</w:t>
-      </w:r>
-    </w:p>
-    <w:p>
-      <w:pPr>
-        <w:pStyle w:val="BodyText"/>
-      </w:pPr>
-      <w:r>
-        <w:t xml:space="preserve">The second part of the original paper we attempted to replicate was the original finding that there was found to be an association between overall centroid size and shape that could not be explained through site difference via an ANOVA analysis. The code used to perform this analysis was included in the R file, and the expected results noted in the comments matched the original paper. This made it much easier to evaluate the accuracy of our replication. We ran the same analysis as noted in the provided R code and obtained the same results.</w:t>
-      </w:r>
-    </w:p>
-    <w:p>
-      <w:pPr>
-        <w:pStyle w:val="BodyText"/>
-      </w:pPr>
-      <w:r>
-        <w:t xml:space="preserve">The combination of these two replication efforts combined to make this a successful replication attempt. Although our initial attempt cast doubt on the underlying data, the fact that the second replication matched the expected result suggests that the problem with the first attempt was a transcription error between code and paper and not an indication of bad underlying data.</w:t>
-      </w:r>
-    </w:p>
-    <w:p>
-      <w:pPr>
-        <w:pStyle w:val="Heading2"/>
-      </w:pPr>
-      <w:bookmarkStart w:id="33" w:name="references"/>
-      <w:r>
-        <w:t xml:space="preserve">References</w:t>
-      </w:r>
-      <w:bookmarkEnd w:id="33"/>
     </w:p>
     <w:p>
       <w:pPr>
@@ -2651,7 +2609,7 @@
       <w:r>
         <w:t xml:space="preserve"> </w:t>
       </w:r>
-      <w:hyperlink r:id="rId34">
+      <w:hyperlink r:id="rId33">
         <w:r>
           <w:rPr>
             <w:rStyle w:val="Hyperlink"/>

</xml_diff>